<commit_message>
Version 2.10: Inititla Final Game, Submitted Copy
</commit_message>
<xml_diff>
--- a/src/Test_Cases/[Test-Script] CardSet_5.docx
+++ b/src/Test_Cases/[Test-Script] CardSet_5.docx
@@ -458,6 +458,7 @@
               <w:jc w:val="center"/>
               <w:rPr>
                 <w:rFonts w:cstheme="minorHAnsi"/>
+                <w:color w:val="000000" w:themeColor="text1"/>
                 <w:sz w:val="16"/>
                 <w:szCs w:val="16"/>
               </w:rPr>
@@ -471,7 +472,7 @@
                 <w:sz w:val="16"/>
                 <w:szCs w:val="16"/>
               </w:rPr>
-              <w:t>useCard</w:t>
+              <w:t>getMultiplier</w:t>
             </w:r>
             <w:proofErr w:type="spellEnd"/>
             <w:r>
@@ -510,81 +511,14 @@
                 <w:szCs w:val="16"/>
               </w:rPr>
             </w:pPr>
-          </w:p>
-          <w:p>
-            <w:pPr>
-              <w:jc w:val="center"/>
-              <w:rPr>
-                <w:rFonts w:eastAsia="Times New Roman" w:cstheme="minorHAnsi"/>
-                <w:sz w:val="16"/>
-                <w:szCs w:val="16"/>
-              </w:rPr>
-            </w:pPr>
-            <w:r>
-              <w:rPr>
-                <w:rFonts w:cstheme="minorHAnsi"/>
-                <w:color w:val="000000" w:themeColor="text1"/>
-                <w:sz w:val="16"/>
-                <w:szCs w:val="16"/>
-              </w:rPr>
-              <w:t xml:space="preserve">player – </w:t>
-            </w:r>
-            <w:r>
-              <w:rPr>
-                <w:rFonts w:eastAsia="Times New Roman" w:cstheme="minorHAnsi"/>
-                <w:iCs/>
-                <w:color w:val="545454"/>
-                <w:sz w:val="16"/>
-                <w:szCs w:val="16"/>
-              </w:rPr>
-              <w:t>player who got the card</w:t>
-            </w:r>
-          </w:p>
-          <w:p>
-            <w:pPr>
-              <w:jc w:val="center"/>
-              <w:rPr>
-                <w:rFonts w:cstheme="minorHAnsi"/>
-                <w:color w:val="000000" w:themeColor="text1"/>
-                <w:sz w:val="16"/>
-                <w:szCs w:val="16"/>
-              </w:rPr>
-            </w:pPr>
-          </w:p>
-          <w:p>
-            <w:pPr>
-              <w:jc w:val="center"/>
-              <w:rPr>
-                <w:rFonts w:cstheme="minorHAnsi"/>
-                <w:sz w:val="16"/>
-                <w:szCs w:val="16"/>
-              </w:rPr>
-            </w:pPr>
-            <w:r>
-              <w:rPr>
-                <w:rFonts w:cstheme="minorHAnsi"/>
-                <w:sz w:val="16"/>
-                <w:szCs w:val="16"/>
-              </w:rPr>
-              <w:t xml:space="preserve">gameboard – </w:t>
-            </w:r>
-            <w:proofErr w:type="spellStart"/>
-            <w:r>
-              <w:rPr>
-                <w:rFonts w:cstheme="minorHAnsi"/>
-                <w:sz w:val="16"/>
-                <w:szCs w:val="16"/>
-              </w:rPr>
-              <w:t>GameBoard</w:t>
-            </w:r>
-            <w:proofErr w:type="spellEnd"/>
-            <w:r>
-              <w:rPr>
-                <w:rFonts w:cstheme="minorHAnsi"/>
-                <w:sz w:val="16"/>
-                <w:szCs w:val="16"/>
-              </w:rPr>
-              <w:t xml:space="preserve"> where the Players are playing on</w:t>
+            <w:r>
+              <w:rPr>
+                <w:rFonts w:cstheme="minorHAnsi"/>
+                <w:color w:val="000000" w:themeColor="text1"/>
+                <w:sz w:val="16"/>
+                <w:szCs w:val="16"/>
+              </w:rPr>
+              <w:t>-</w:t>
             </w:r>
           </w:p>
         </w:tc>
@@ -598,18 +532,19 @@
               <w:jc w:val="center"/>
               <w:rPr>
                 <w:rFonts w:cstheme="minorHAnsi"/>
-                <w:sz w:val="16"/>
-                <w:szCs w:val="16"/>
-              </w:rPr>
-            </w:pPr>
-            <w:r>
-              <w:rPr>
-                <w:rFonts w:cstheme="minorHAnsi"/>
-                <w:color w:val="000000" w:themeColor="text1"/>
-                <w:sz w:val="16"/>
-                <w:szCs w:val="16"/>
-              </w:rPr>
-              <w:t>This method handles card functionalities</w:t>
+                <w:color w:val="000000" w:themeColor="text1"/>
+                <w:sz w:val="16"/>
+                <w:szCs w:val="16"/>
+              </w:rPr>
+            </w:pPr>
+            <w:r>
+              <w:rPr>
+                <w:rFonts w:cstheme="minorHAnsi"/>
+                <w:color w:val="000000" w:themeColor="text1"/>
+                <w:sz w:val="16"/>
+                <w:szCs w:val="16"/>
+              </w:rPr>
+              <w:t>Getter for the multiplier value of a card</w:t>
             </w:r>
           </w:p>
         </w:tc>
@@ -635,14 +570,6 @@
               </w:rPr>
               <w:t>1</w:t>
             </w:r>
-            <w:r>
-              <w:rPr>
-                <w:rFonts w:cstheme="minorHAnsi"/>
-                <w:sz w:val="16"/>
-                <w:szCs w:val="16"/>
-              </w:rPr>
-              <w:t>.1</w:t>
-            </w:r>
           </w:p>
         </w:tc>
         <w:tc>
@@ -655,79 +582,19 @@
               <w:jc w:val="center"/>
               <w:rPr>
                 <w:rFonts w:cstheme="minorHAnsi"/>
-                <w:color w:val="FF0000"/>
-                <w:sz w:val="16"/>
-                <w:szCs w:val="16"/>
-              </w:rPr>
-            </w:pPr>
-            <w:r>
-              <w:rPr>
-                <w:rFonts w:cstheme="minorHAnsi"/>
-                <w:color w:val="000000" w:themeColor="text1"/>
-                <w:sz w:val="16"/>
-                <w:szCs w:val="16"/>
-              </w:rPr>
-              <w:t xml:space="preserve">Player </w:t>
-            </w:r>
-            <w:r>
-              <w:rPr>
-                <w:rFonts w:cstheme="minorHAnsi"/>
-                <w:color w:val="FF0000"/>
-                <w:sz w:val="16"/>
-                <w:szCs w:val="16"/>
-              </w:rPr>
-              <w:t>owns at least one property</w:t>
-            </w:r>
-          </w:p>
-          <w:p>
-            <w:pPr>
-              <w:jc w:val="center"/>
-              <w:rPr>
-                <w:rFonts w:cstheme="minorHAnsi"/>
-                <w:color w:val="FF0000"/>
-                <w:sz w:val="16"/>
-                <w:szCs w:val="16"/>
-              </w:rPr>
-            </w:pPr>
-          </w:p>
-          <w:p>
-            <w:pPr>
-              <w:jc w:val="center"/>
-              <w:rPr>
-                <w:rFonts w:cstheme="minorHAnsi"/>
-                <w:color w:val="000000" w:themeColor="text1"/>
-                <w:sz w:val="16"/>
-                <w:szCs w:val="16"/>
-              </w:rPr>
-            </w:pPr>
-            <w:r>
-              <w:rPr>
-                <w:rFonts w:cstheme="minorHAnsi"/>
-                <w:color w:val="000000" w:themeColor="text1"/>
-                <w:sz w:val="16"/>
-                <w:szCs w:val="16"/>
-              </w:rPr>
-              <w:t xml:space="preserve">Player owns </w:t>
-            </w:r>
-            <w:proofErr w:type="spellStart"/>
-            <w:r>
-              <w:rPr>
-                <w:rFonts w:cstheme="minorHAnsi"/>
-                <w:color w:val="000000" w:themeColor="text1"/>
-                <w:sz w:val="16"/>
-                <w:szCs w:val="16"/>
-              </w:rPr>
-              <w:t>Ylaya</w:t>
-            </w:r>
-            <w:proofErr w:type="spellEnd"/>
-            <w:r>
-              <w:rPr>
-                <w:rFonts w:cstheme="minorHAnsi"/>
-                <w:color w:val="000000" w:themeColor="text1"/>
-                <w:sz w:val="16"/>
-                <w:szCs w:val="16"/>
-              </w:rPr>
-              <w:t xml:space="preserve"> (Not yet developed)</w:t>
+                <w:color w:val="000000" w:themeColor="text1"/>
+                <w:sz w:val="16"/>
+                <w:szCs w:val="16"/>
+              </w:rPr>
+            </w:pPr>
+            <w:r>
+              <w:rPr>
+                <w:rFonts w:cstheme="minorHAnsi"/>
+                <w:color w:val="000000" w:themeColor="text1"/>
+                <w:sz w:val="16"/>
+                <w:szCs w:val="16"/>
+              </w:rPr>
+              <w:t>Multiplier applied is double rent</w:t>
             </w:r>
           </w:p>
         </w:tc>
@@ -753,71 +620,7 @@
                 <w:sz w:val="16"/>
                 <w:szCs w:val="16"/>
               </w:rPr>
-              <w:t xml:space="preserve">Player gets to choose a property that he owns and double its rent </w:t>
-            </w:r>
-            <w:r>
-              <w:rPr>
-                <w:rFonts w:cstheme="minorHAnsi"/>
-                <w:color w:val="000000" w:themeColor="text1"/>
-                <w:sz w:val="16"/>
-                <w:szCs w:val="16"/>
-              </w:rPr>
-              <w:t>once</w:t>
-            </w:r>
-            <w:r>
-              <w:rPr>
-                <w:rFonts w:cstheme="minorHAnsi"/>
-                <w:color w:val="000000" w:themeColor="text1"/>
-                <w:sz w:val="16"/>
-                <w:szCs w:val="16"/>
-              </w:rPr>
-              <w:t>. (After he gets a doubled rent from that property, that property’s rent is brought back to single multiplier)</w:t>
-            </w:r>
-          </w:p>
-          <w:p>
-            <w:pPr>
-              <w:jc w:val="center"/>
-              <w:rPr>
-                <w:rFonts w:cstheme="minorHAnsi"/>
-                <w:sz w:val="16"/>
-                <w:szCs w:val="16"/>
-              </w:rPr>
-            </w:pPr>
-          </w:p>
-          <w:p>
-            <w:pPr>
-              <w:jc w:val="center"/>
-              <w:rPr>
-                <w:rFonts w:cstheme="minorHAnsi"/>
-                <w:sz w:val="16"/>
-                <w:szCs w:val="16"/>
-              </w:rPr>
-            </w:pPr>
-            <w:r>
-              <w:rPr>
-                <w:rFonts w:cstheme="minorHAnsi"/>
-                <w:sz w:val="16"/>
-                <w:szCs w:val="16"/>
-              </w:rPr>
-              <w:t xml:space="preserve">Player chooses </w:t>
-            </w:r>
-            <w:proofErr w:type="spellStart"/>
-            <w:r>
-              <w:rPr>
-                <w:rFonts w:cstheme="minorHAnsi"/>
-                <w:sz w:val="16"/>
-                <w:szCs w:val="16"/>
-              </w:rPr>
-              <w:t>Ylaya</w:t>
-            </w:r>
-            <w:proofErr w:type="spellEnd"/>
-            <w:r>
-              <w:rPr>
-                <w:rFonts w:cstheme="minorHAnsi"/>
-                <w:sz w:val="16"/>
-                <w:szCs w:val="16"/>
-              </w:rPr>
-              <w:t xml:space="preserve"> so its rent increases to $20</w:t>
+              <w:t>Returns 2.0</w:t>
             </w:r>
           </w:p>
         </w:tc>
@@ -831,36 +634,19 @@
               <w:jc w:val="center"/>
               <w:rPr>
                 <w:rFonts w:cstheme="minorHAnsi"/>
-                <w:sz w:val="16"/>
-                <w:szCs w:val="16"/>
-              </w:rPr>
-            </w:pPr>
-            <w:r>
-              <w:rPr>
-                <w:rFonts w:cstheme="minorHAnsi"/>
-                <w:color w:val="000000" w:themeColor="text1"/>
-                <w:sz w:val="16"/>
-                <w:szCs w:val="16"/>
-              </w:rPr>
-              <w:t xml:space="preserve">Player gets to choose a property that he owns and double its rent </w:t>
-            </w:r>
-            <w:r>
-              <w:rPr>
-                <w:rFonts w:cstheme="minorHAnsi"/>
-                <w:color w:val="000000" w:themeColor="text1"/>
-                <w:sz w:val="16"/>
-                <w:szCs w:val="16"/>
-              </w:rPr>
-              <w:t>once</w:t>
-            </w:r>
-            <w:r>
-              <w:rPr>
-                <w:rFonts w:cstheme="minorHAnsi"/>
-                <w:color w:val="000000" w:themeColor="text1"/>
-                <w:sz w:val="16"/>
-                <w:szCs w:val="16"/>
-              </w:rPr>
-              <w:t>. (After he gets a doubled rent from that property, that property’s rent is brought back to single multiplier)</w:t>
+                <w:color w:val="000000" w:themeColor="text1"/>
+                <w:sz w:val="16"/>
+                <w:szCs w:val="16"/>
+              </w:rPr>
+            </w:pPr>
+            <w:r>
+              <w:rPr>
+                <w:rFonts w:cstheme="minorHAnsi"/>
+                <w:color w:val="000000" w:themeColor="text1"/>
+                <w:sz w:val="16"/>
+                <w:szCs w:val="16"/>
+              </w:rPr>
+              <w:t>Returns 2.0</w:t>
             </w:r>
           </w:p>
         </w:tc>
@@ -874,6 +660,7 @@
               <w:jc w:val="center"/>
               <w:rPr>
                 <w:rFonts w:cstheme="minorHAnsi"/>
+                <w:color w:val="000000" w:themeColor="text1"/>
                 <w:sz w:val="16"/>
                 <w:szCs w:val="16"/>
               </w:rPr>
@@ -887,6 +674,8 @@
               </w:rPr>
               <w:t>P</w:t>
             </w:r>
+            <w:bookmarkStart w:id="0" w:name="_GoBack"/>
+            <w:bookmarkEnd w:id="0"/>
           </w:p>
         </w:tc>
       </w:tr>
@@ -904,11 +693,41 @@
               <w:jc w:val="center"/>
               <w:rPr>
                 <w:rFonts w:cstheme="minorHAnsi"/>
-                <w:color w:val="000000" w:themeColor="text1"/>
-                <w:sz w:val="16"/>
-                <w:szCs w:val="16"/>
-              </w:rPr>
-            </w:pPr>
+                <w:sz w:val="16"/>
+                <w:szCs w:val="16"/>
+              </w:rPr>
+            </w:pPr>
+            <w:proofErr w:type="spellStart"/>
+            <w:proofErr w:type="gramStart"/>
+            <w:r>
+              <w:rPr>
+                <w:rFonts w:cstheme="minorHAnsi"/>
+                <w:color w:val="000000" w:themeColor="text1"/>
+                <w:sz w:val="16"/>
+                <w:szCs w:val="16"/>
+              </w:rPr>
+              <w:t>useCard</w:t>
+            </w:r>
+            <w:proofErr w:type="spellEnd"/>
+            <w:r>
+              <w:rPr>
+                <w:rFonts w:cstheme="minorHAnsi"/>
+                <w:color w:val="000000" w:themeColor="text1"/>
+                <w:sz w:val="16"/>
+                <w:szCs w:val="16"/>
+              </w:rPr>
+              <w:t>(</w:t>
+            </w:r>
+            <w:proofErr w:type="gramEnd"/>
+            <w:r>
+              <w:rPr>
+                <w:rFonts w:cstheme="minorHAnsi"/>
+                <w:color w:val="000000" w:themeColor="text1"/>
+                <w:sz w:val="16"/>
+                <w:szCs w:val="16"/>
+              </w:rPr>
+              <w:t>)</w:t>
+            </w:r>
           </w:p>
         </w:tc>
         <w:tc>
@@ -927,6 +746,82 @@
               </w:rPr>
             </w:pPr>
           </w:p>
+          <w:p>
+            <w:pPr>
+              <w:jc w:val="center"/>
+              <w:rPr>
+                <w:rFonts w:eastAsia="Times New Roman" w:cstheme="minorHAnsi"/>
+                <w:sz w:val="16"/>
+                <w:szCs w:val="16"/>
+              </w:rPr>
+            </w:pPr>
+            <w:r>
+              <w:rPr>
+                <w:rFonts w:cstheme="minorHAnsi"/>
+                <w:color w:val="000000" w:themeColor="text1"/>
+                <w:sz w:val="16"/>
+                <w:szCs w:val="16"/>
+              </w:rPr>
+              <w:t xml:space="preserve">player – </w:t>
+            </w:r>
+            <w:r>
+              <w:rPr>
+                <w:rFonts w:eastAsia="Times New Roman" w:cstheme="minorHAnsi"/>
+                <w:iCs/>
+                <w:color w:val="545454"/>
+                <w:sz w:val="16"/>
+                <w:szCs w:val="16"/>
+              </w:rPr>
+              <w:t>player who got the card</w:t>
+            </w:r>
+          </w:p>
+          <w:p>
+            <w:pPr>
+              <w:jc w:val="center"/>
+              <w:rPr>
+                <w:rFonts w:cstheme="minorHAnsi"/>
+                <w:color w:val="000000" w:themeColor="text1"/>
+                <w:sz w:val="16"/>
+                <w:szCs w:val="16"/>
+              </w:rPr>
+            </w:pPr>
+          </w:p>
+          <w:p>
+            <w:pPr>
+              <w:jc w:val="center"/>
+              <w:rPr>
+                <w:rFonts w:cstheme="minorHAnsi"/>
+                <w:sz w:val="16"/>
+                <w:szCs w:val="16"/>
+              </w:rPr>
+            </w:pPr>
+            <w:r>
+              <w:rPr>
+                <w:rFonts w:cstheme="minorHAnsi"/>
+                <w:sz w:val="16"/>
+                <w:szCs w:val="16"/>
+              </w:rPr>
+              <w:t xml:space="preserve">gameboard – </w:t>
+            </w:r>
+            <w:proofErr w:type="spellStart"/>
+            <w:r>
+              <w:rPr>
+                <w:rFonts w:cstheme="minorHAnsi"/>
+                <w:sz w:val="16"/>
+                <w:szCs w:val="16"/>
+              </w:rPr>
+              <w:t>GameBoard</w:t>
+            </w:r>
+            <w:proofErr w:type="spellEnd"/>
+            <w:r>
+              <w:rPr>
+                <w:rFonts w:cstheme="minorHAnsi"/>
+                <w:sz w:val="16"/>
+                <w:szCs w:val="16"/>
+              </w:rPr>
+              <w:t xml:space="preserve"> where the Players are playing on</w:t>
+            </w:r>
+          </w:p>
         </w:tc>
         <w:tc>
           <w:tcPr>
@@ -938,11 +833,19 @@
               <w:jc w:val="center"/>
               <w:rPr>
                 <w:rFonts w:cstheme="minorHAnsi"/>
-                <w:color w:val="000000" w:themeColor="text1"/>
-                <w:sz w:val="16"/>
-                <w:szCs w:val="16"/>
-              </w:rPr>
-            </w:pPr>
+                <w:sz w:val="16"/>
+                <w:szCs w:val="16"/>
+              </w:rPr>
+            </w:pPr>
+            <w:r>
+              <w:rPr>
+                <w:rFonts w:cstheme="minorHAnsi"/>
+                <w:color w:val="000000" w:themeColor="text1"/>
+                <w:sz w:val="16"/>
+                <w:szCs w:val="16"/>
+              </w:rPr>
+              <w:t>This method handles card functionalities</w:t>
+            </w:r>
           </w:p>
         </w:tc>
         <w:tc>
@@ -965,7 +868,15 @@
                 <w:sz w:val="16"/>
                 <w:szCs w:val="16"/>
               </w:rPr>
-              <w:t>1.2</w:t>
+              <w:t>1</w:t>
+            </w:r>
+            <w:r>
+              <w:rPr>
+                <w:rFonts w:cstheme="minorHAnsi"/>
+                <w:sz w:val="16"/>
+                <w:szCs w:val="16"/>
+              </w:rPr>
+              <w:t>.1</w:t>
             </w:r>
           </w:p>
         </w:tc>
@@ -978,7 +889,10 @@
             <w:pPr>
               <w:jc w:val="center"/>
               <w:rPr>
-                <w:sz w:val="16"/>
+                <w:rFonts w:cstheme="minorHAnsi"/>
+                <w:color w:val="FF0000"/>
+                <w:sz w:val="16"/>
+                <w:szCs w:val="16"/>
               </w:rPr>
             </w:pPr>
             <w:r>
@@ -997,7 +911,58 @@
                 <w:sz w:val="16"/>
                 <w:szCs w:val="16"/>
               </w:rPr>
-              <w:t>doesn’t own any property</w:t>
+              <w:t>owns at least one property</w:t>
+            </w:r>
+          </w:p>
+          <w:p>
+            <w:pPr>
+              <w:jc w:val="center"/>
+              <w:rPr>
+                <w:rFonts w:cstheme="minorHAnsi"/>
+                <w:color w:val="FF0000"/>
+                <w:sz w:val="16"/>
+                <w:szCs w:val="16"/>
+              </w:rPr>
+            </w:pPr>
+          </w:p>
+          <w:p>
+            <w:pPr>
+              <w:jc w:val="center"/>
+              <w:rPr>
+                <w:rFonts w:cstheme="minorHAnsi"/>
+                <w:color w:val="000000" w:themeColor="text1"/>
+                <w:sz w:val="16"/>
+                <w:szCs w:val="16"/>
+              </w:rPr>
+            </w:pPr>
+            <w:r>
+              <w:rPr>
+                <w:rFonts w:cstheme="minorHAnsi"/>
+                <w:color w:val="000000" w:themeColor="text1"/>
+                <w:sz w:val="16"/>
+                <w:szCs w:val="16"/>
+              </w:rPr>
+              <w:t xml:space="preserve">Player owns </w:t>
+            </w:r>
+            <w:proofErr w:type="spellStart"/>
+            <w:r>
+              <w:rPr>
+                <w:rFonts w:cstheme="minorHAnsi"/>
+                <w:color w:val="000000" w:themeColor="text1"/>
+                <w:sz w:val="16"/>
+                <w:szCs w:val="16"/>
+              </w:rPr>
+              <w:t>Ylaya</w:t>
+            </w:r>
+            <w:proofErr w:type="spellEnd"/>
+            <w:r>
+              <w:rPr>
+                <w:rFonts w:cstheme="minorHAnsi"/>
+                <w:color w:val="000000" w:themeColor="text1"/>
+                <w:sz w:val="16"/>
+                <w:szCs w:val="16"/>
+              </w:rPr>
+              <w:t xml:space="preserve"> (Not yet developed)</w:t>
             </w:r>
           </w:p>
         </w:tc>
@@ -1010,27 +975,84 @@
             <w:pPr>
               <w:jc w:val="center"/>
               <w:rPr>
-                <w:sz w:val="16"/>
-              </w:rPr>
-            </w:pPr>
-            <w:r>
-              <w:rPr>
-                <w:rFonts w:cstheme="minorHAnsi"/>
-                <w:color w:val="000000" w:themeColor="text1"/>
-                <w:sz w:val="16"/>
-                <w:szCs w:val="16"/>
-              </w:rPr>
-              <w:t xml:space="preserve">Player will be notified that that card is not applicable to him and </w:t>
-            </w:r>
-            <w:r>
-              <w:rPr>
-                <w:rFonts w:cstheme="minorHAnsi"/>
-                <w:color w:val="000000" w:themeColor="text1"/>
-                <w:sz w:val="16"/>
-                <w:szCs w:val="16"/>
-              </w:rPr>
-              <w:lastRenderedPageBreak/>
-              <w:t>is discarded immediately</w:t>
+                <w:rFonts w:cstheme="minorHAnsi"/>
+                <w:color w:val="000000" w:themeColor="text1"/>
+                <w:sz w:val="16"/>
+                <w:szCs w:val="16"/>
+              </w:rPr>
+            </w:pPr>
+            <w:r>
+              <w:rPr>
+                <w:rFonts w:cstheme="minorHAnsi"/>
+                <w:color w:val="000000" w:themeColor="text1"/>
+                <w:sz w:val="16"/>
+                <w:szCs w:val="16"/>
+              </w:rPr>
+              <w:t xml:space="preserve">Player gets to choose a property that he owns and double its rent </w:t>
+            </w:r>
+            <w:r>
+              <w:rPr>
+                <w:rFonts w:cstheme="minorHAnsi"/>
+                <w:color w:val="000000" w:themeColor="text1"/>
+                <w:sz w:val="16"/>
+                <w:szCs w:val="16"/>
+              </w:rPr>
+              <w:t>once</w:t>
+            </w:r>
+            <w:r>
+              <w:rPr>
+                <w:rFonts w:cstheme="minorHAnsi"/>
+                <w:color w:val="000000" w:themeColor="text1"/>
+                <w:sz w:val="16"/>
+                <w:szCs w:val="16"/>
+              </w:rPr>
+              <w:t>. (After he gets a doubled rent from that property, that property’s rent is brought back to single multiplier)</w:t>
+            </w:r>
+          </w:p>
+          <w:p>
+            <w:pPr>
+              <w:jc w:val="center"/>
+              <w:rPr>
+                <w:rFonts w:cstheme="minorHAnsi"/>
+                <w:sz w:val="16"/>
+                <w:szCs w:val="16"/>
+              </w:rPr>
+            </w:pPr>
+          </w:p>
+          <w:p>
+            <w:pPr>
+              <w:jc w:val="center"/>
+              <w:rPr>
+                <w:rFonts w:cstheme="minorHAnsi"/>
+                <w:sz w:val="16"/>
+                <w:szCs w:val="16"/>
+              </w:rPr>
+            </w:pPr>
+            <w:r>
+              <w:rPr>
+                <w:rFonts w:cstheme="minorHAnsi"/>
+                <w:sz w:val="16"/>
+                <w:szCs w:val="16"/>
+              </w:rPr>
+              <w:t xml:space="preserve">Player chooses </w:t>
+            </w:r>
+            <w:proofErr w:type="spellStart"/>
+            <w:r>
+              <w:rPr>
+                <w:rFonts w:cstheme="minorHAnsi"/>
+                <w:sz w:val="16"/>
+                <w:szCs w:val="16"/>
+              </w:rPr>
+              <w:t>Ylaya</w:t>
+            </w:r>
+            <w:proofErr w:type="spellEnd"/>
+            <w:r>
+              <w:rPr>
+                <w:rFonts w:cstheme="minorHAnsi"/>
+                <w:sz w:val="16"/>
+                <w:szCs w:val="16"/>
+              </w:rPr>
+              <w:t xml:space="preserve"> so its rent increases to $20</w:t>
             </w:r>
           </w:p>
         </w:tc>
@@ -1043,28 +1065,37 @@
             <w:pPr>
               <w:jc w:val="center"/>
               <w:rPr>
-                <w:sz w:val="16"/>
-              </w:rPr>
-            </w:pPr>
-            <w:r>
-              <w:rPr>
-                <w:rFonts w:cstheme="minorHAnsi"/>
-                <w:color w:val="000000" w:themeColor="text1"/>
-                <w:sz w:val="16"/>
-                <w:szCs w:val="16"/>
-              </w:rPr>
-              <w:lastRenderedPageBreak/>
-              <w:t xml:space="preserve">Player will be notified that that card is not applicable to him and </w:t>
-            </w:r>
-            <w:r>
-              <w:rPr>
-                <w:rFonts w:cstheme="minorHAnsi"/>
-                <w:color w:val="000000" w:themeColor="text1"/>
-                <w:sz w:val="16"/>
-                <w:szCs w:val="16"/>
-              </w:rPr>
-              <w:lastRenderedPageBreak/>
-              <w:t>is discarded immediately</w:t>
+                <w:rFonts w:cstheme="minorHAnsi"/>
+                <w:sz w:val="16"/>
+                <w:szCs w:val="16"/>
+              </w:rPr>
+            </w:pPr>
+            <w:r>
+              <w:rPr>
+                <w:rFonts w:cstheme="minorHAnsi"/>
+                <w:color w:val="000000" w:themeColor="text1"/>
+                <w:sz w:val="16"/>
+                <w:szCs w:val="16"/>
+              </w:rPr>
+              <w:t xml:space="preserve">Player gets to choose a property that he owns and double its rent </w:t>
+            </w:r>
+            <w:r>
+              <w:rPr>
+                <w:rFonts w:cstheme="minorHAnsi"/>
+                <w:color w:val="000000" w:themeColor="text1"/>
+                <w:sz w:val="16"/>
+                <w:szCs w:val="16"/>
+              </w:rPr>
+              <w:t>once</w:t>
+            </w:r>
+            <w:r>
+              <w:rPr>
+                <w:rFonts w:cstheme="minorHAnsi"/>
+                <w:color w:val="000000" w:themeColor="text1"/>
+                <w:sz w:val="16"/>
+                <w:szCs w:val="16"/>
+              </w:rPr>
+              <w:t>. (After he gets a doubled rent from that property, that property’s rent is brought back to single multiplier)</w:t>
             </w:r>
           </w:p>
         </w:tc>
@@ -1089,7 +1120,6 @@
                 <w:sz w:val="16"/>
                 <w:szCs w:val="16"/>
               </w:rPr>
-              <w:lastRenderedPageBreak/>
               <w:t>P</w:t>
             </w:r>
           </w:p>
@@ -1170,7 +1200,7 @@
                 <w:sz w:val="16"/>
                 <w:szCs w:val="16"/>
               </w:rPr>
-              <w:t>2.1</w:t>
+              <w:t>1.2</w:t>
             </w:r>
           </w:p>
         </w:tc>
@@ -1183,84 +1213,26 @@
             <w:pPr>
               <w:jc w:val="center"/>
               <w:rPr>
+                <w:sz w:val="16"/>
+              </w:rPr>
+            </w:pPr>
+            <w:r>
+              <w:rPr>
+                <w:rFonts w:cstheme="minorHAnsi"/>
+                <w:color w:val="000000" w:themeColor="text1"/>
+                <w:sz w:val="16"/>
+                <w:szCs w:val="16"/>
+              </w:rPr>
+              <w:t xml:space="preserve">Player </w:t>
+            </w:r>
+            <w:r>
+              <w:rPr>
                 <w:rFonts w:cstheme="minorHAnsi"/>
                 <w:color w:val="FF0000"/>
                 <w:sz w:val="16"/>
                 <w:szCs w:val="16"/>
               </w:rPr>
-            </w:pPr>
-            <w:r>
-              <w:rPr>
-                <w:rFonts w:cstheme="minorHAnsi"/>
-                <w:color w:val="000000" w:themeColor="text1"/>
-                <w:sz w:val="16"/>
-                <w:szCs w:val="16"/>
-              </w:rPr>
-              <w:t xml:space="preserve">Player </w:t>
-            </w:r>
-            <w:r>
-              <w:rPr>
-                <w:rFonts w:cstheme="minorHAnsi"/>
-                <w:color w:val="FF0000"/>
-                <w:sz w:val="16"/>
-                <w:szCs w:val="16"/>
-              </w:rPr>
-              <w:t>owns at least one property</w:t>
-            </w:r>
-            <w:r>
-              <w:rPr>
-                <w:rFonts w:cstheme="minorHAnsi"/>
-                <w:color w:val="FF0000"/>
-                <w:sz w:val="16"/>
-                <w:szCs w:val="16"/>
-              </w:rPr>
-              <w:t xml:space="preserve"> and Player can afford the renovation</w:t>
-            </w:r>
-          </w:p>
-          <w:p>
-            <w:pPr>
-              <w:jc w:val="center"/>
-              <w:rPr>
-                <w:color w:val="FF0000"/>
-                <w:sz w:val="16"/>
-              </w:rPr>
-            </w:pPr>
-          </w:p>
-          <w:p>
-            <w:pPr>
-              <w:jc w:val="center"/>
-              <w:rPr>
-                <w:sz w:val="16"/>
-              </w:rPr>
-            </w:pPr>
-            <w:r>
-              <w:rPr>
-                <w:rFonts w:cstheme="minorHAnsi"/>
-                <w:color w:val="000000" w:themeColor="text1"/>
-                <w:sz w:val="16"/>
-                <w:szCs w:val="16"/>
-              </w:rPr>
-              <w:t xml:space="preserve">Player owns </w:t>
-            </w:r>
-            <w:proofErr w:type="spellStart"/>
-            <w:r>
-              <w:rPr>
-                <w:rFonts w:cstheme="minorHAnsi"/>
-                <w:color w:val="000000" w:themeColor="text1"/>
-                <w:sz w:val="16"/>
-                <w:szCs w:val="16"/>
-              </w:rPr>
-              <w:t>Ylaya</w:t>
-            </w:r>
-            <w:proofErr w:type="spellEnd"/>
-            <w:r>
-              <w:rPr>
-                <w:rFonts w:cstheme="minorHAnsi"/>
-                <w:color w:val="000000" w:themeColor="text1"/>
-                <w:sz w:val="16"/>
-                <w:szCs w:val="16"/>
-              </w:rPr>
-              <w:t xml:space="preserve"> (Developed to 3 houses)</w:t>
+              <w:t>doesn’t own any property</w:t>
             </w:r>
           </w:p>
         </w:tc>
@@ -1273,56 +1245,17 @@
             <w:pPr>
               <w:jc w:val="center"/>
               <w:rPr>
-                <w:rFonts w:cstheme="minorHAnsi"/>
-                <w:color w:val="000000" w:themeColor="text1"/>
-                <w:sz w:val="16"/>
-                <w:szCs w:val="16"/>
-              </w:rPr>
-            </w:pPr>
-            <w:r>
-              <w:rPr>
-                <w:rFonts w:cstheme="minorHAnsi"/>
-                <w:color w:val="000000" w:themeColor="text1"/>
-                <w:sz w:val="16"/>
-                <w:szCs w:val="16"/>
-              </w:rPr>
-              <w:t>Player is asked which property to apply the card to, then from that point onwards, that property will have that card’s effects.</w:t>
-            </w:r>
-          </w:p>
-          <w:p>
-            <w:pPr>
-              <w:jc w:val="center"/>
-              <w:rPr>
-                <w:sz w:val="16"/>
-              </w:rPr>
-            </w:pPr>
-          </w:p>
-          <w:p>
-            <w:pPr>
-              <w:jc w:val="center"/>
-              <w:rPr>
-                <w:sz w:val="16"/>
-              </w:rPr>
-            </w:pPr>
-            <w:r>
-              <w:rPr>
-                <w:sz w:val="16"/>
-              </w:rPr>
-              <w:t xml:space="preserve">Player is charged $75 then </w:t>
-            </w:r>
-            <w:proofErr w:type="spellStart"/>
-            <w:r>
-              <w:rPr>
-                <w:sz w:val="16"/>
-              </w:rPr>
-              <w:t>Ylaya’s</w:t>
-            </w:r>
-            <w:proofErr w:type="spellEnd"/>
-            <w:r>
-              <w:rPr>
-                <w:sz w:val="16"/>
-              </w:rPr>
-              <w:t xml:space="preserve"> rent is increased to $675</w:t>
+                <w:sz w:val="16"/>
+              </w:rPr>
+            </w:pPr>
+            <w:r>
+              <w:rPr>
+                <w:rFonts w:cstheme="minorHAnsi"/>
+                <w:color w:val="000000" w:themeColor="text1"/>
+                <w:sz w:val="16"/>
+                <w:szCs w:val="16"/>
+              </w:rPr>
+              <w:t>Player will be notified that that card is not applicable to him and is discarded immediately</w:t>
             </w:r>
           </w:p>
         </w:tc>
@@ -1345,7 +1278,7 @@
                 <w:sz w:val="16"/>
                 <w:szCs w:val="16"/>
               </w:rPr>
-              <w:t>Player is asked which property to apply the card to, then from that point onwards, that property will have that card’s effects.</w:t>
+              <w:t>Player will be notified that that card is not applicable to him and is discarded immediately</w:t>
             </w:r>
           </w:p>
         </w:tc>
@@ -1450,7 +1383,7 @@
                 <w:sz w:val="16"/>
                 <w:szCs w:val="16"/>
               </w:rPr>
-              <w:t>2.2</w:t>
+              <w:t>2.1</w:t>
             </w:r>
           </w:p>
         </w:tc>
@@ -1463,7 +1396,10 @@
             <w:pPr>
               <w:jc w:val="center"/>
               <w:rPr>
-                <w:sz w:val="16"/>
+                <w:rFonts w:cstheme="minorHAnsi"/>
+                <w:color w:val="FF0000"/>
+                <w:sz w:val="16"/>
+                <w:szCs w:val="16"/>
               </w:rPr>
             </w:pPr>
             <w:r>
@@ -1482,7 +1418,62 @@
                 <w:sz w:val="16"/>
                 <w:szCs w:val="16"/>
               </w:rPr>
-              <w:t>doesn’t own any property</w:t>
+              <w:t>owns at least one property</w:t>
+            </w:r>
+            <w:r>
+              <w:rPr>
+                <w:rFonts w:cstheme="minorHAnsi"/>
+                <w:color w:val="FF0000"/>
+                <w:sz w:val="16"/>
+                <w:szCs w:val="16"/>
+              </w:rPr>
+              <w:t xml:space="preserve"> and Player can afford the renovation</w:t>
+            </w:r>
+          </w:p>
+          <w:p>
+            <w:pPr>
+              <w:jc w:val="center"/>
+              <w:rPr>
+                <w:color w:val="FF0000"/>
+                <w:sz w:val="16"/>
+              </w:rPr>
+            </w:pPr>
+          </w:p>
+          <w:p>
+            <w:pPr>
+              <w:jc w:val="center"/>
+              <w:rPr>
+                <w:sz w:val="16"/>
+              </w:rPr>
+            </w:pPr>
+            <w:r>
+              <w:rPr>
+                <w:rFonts w:cstheme="minorHAnsi"/>
+                <w:color w:val="000000" w:themeColor="text1"/>
+                <w:sz w:val="16"/>
+                <w:szCs w:val="16"/>
+              </w:rPr>
+              <w:t xml:space="preserve">Player owns </w:t>
+            </w:r>
+            <w:proofErr w:type="spellStart"/>
+            <w:r>
+              <w:rPr>
+                <w:rFonts w:cstheme="minorHAnsi"/>
+                <w:color w:val="000000" w:themeColor="text1"/>
+                <w:sz w:val="16"/>
+                <w:szCs w:val="16"/>
+              </w:rPr>
+              <w:t>Ylaya</w:t>
+            </w:r>
+            <w:proofErr w:type="spellEnd"/>
+            <w:r>
+              <w:rPr>
+                <w:rFonts w:cstheme="minorHAnsi"/>
+                <w:color w:val="000000" w:themeColor="text1"/>
+                <w:sz w:val="16"/>
+                <w:szCs w:val="16"/>
+              </w:rPr>
+              <w:t xml:space="preserve"> (Developed to 3 houses)</w:t>
             </w:r>
           </w:p>
         </w:tc>
@@ -1495,17 +1486,56 @@
             <w:pPr>
               <w:jc w:val="center"/>
               <w:rPr>
-                <w:sz w:val="16"/>
-              </w:rPr>
-            </w:pPr>
-            <w:r>
-              <w:rPr>
-                <w:rFonts w:cstheme="minorHAnsi"/>
-                <w:color w:val="000000" w:themeColor="text1"/>
-                <w:sz w:val="16"/>
-                <w:szCs w:val="16"/>
-              </w:rPr>
-              <w:t>Player will be notified that that card is not applicable to him and is discarded immediately</w:t>
+                <w:rFonts w:cstheme="minorHAnsi"/>
+                <w:color w:val="000000" w:themeColor="text1"/>
+                <w:sz w:val="16"/>
+                <w:szCs w:val="16"/>
+              </w:rPr>
+            </w:pPr>
+            <w:r>
+              <w:rPr>
+                <w:rFonts w:cstheme="minorHAnsi"/>
+                <w:color w:val="000000" w:themeColor="text1"/>
+                <w:sz w:val="16"/>
+                <w:szCs w:val="16"/>
+              </w:rPr>
+              <w:t>Player is asked which property to apply the card to, then from that point onwards, that property will have that card’s effects.</w:t>
+            </w:r>
+          </w:p>
+          <w:p>
+            <w:pPr>
+              <w:jc w:val="center"/>
+              <w:rPr>
+                <w:sz w:val="16"/>
+              </w:rPr>
+            </w:pPr>
+          </w:p>
+          <w:p>
+            <w:pPr>
+              <w:jc w:val="center"/>
+              <w:rPr>
+                <w:sz w:val="16"/>
+              </w:rPr>
+            </w:pPr>
+            <w:r>
+              <w:rPr>
+                <w:sz w:val="16"/>
+              </w:rPr>
+              <w:t xml:space="preserve">Player is charged $75 then </w:t>
+            </w:r>
+            <w:proofErr w:type="spellStart"/>
+            <w:r>
+              <w:rPr>
+                <w:sz w:val="16"/>
+              </w:rPr>
+              <w:t>Ylaya’s</w:t>
+            </w:r>
+            <w:proofErr w:type="spellEnd"/>
+            <w:r>
+              <w:rPr>
+                <w:sz w:val="16"/>
+              </w:rPr>
+              <w:t xml:space="preserve"> rent is increased to $675</w:t>
             </w:r>
           </w:p>
         </w:tc>
@@ -1528,7 +1558,7 @@
                 <w:sz w:val="16"/>
                 <w:szCs w:val="16"/>
               </w:rPr>
-              <w:t>Player will be notified that that card is not applicable to him and is discarded immediately</w:t>
+              <w:t>Player is asked which property to apply the card to, then from that point onwards, that property will have that card’s effects.</w:t>
             </w:r>
           </w:p>
         </w:tc>
@@ -1633,7 +1663,7 @@
                 <w:sz w:val="16"/>
                 <w:szCs w:val="16"/>
               </w:rPr>
-              <w:t>3.1</w:t>
+              <w:t>2.2</w:t>
             </w:r>
           </w:p>
         </w:tc>
@@ -1646,100 +1676,26 @@
             <w:pPr>
               <w:jc w:val="center"/>
               <w:rPr>
+                <w:sz w:val="16"/>
+              </w:rPr>
+            </w:pPr>
+            <w:r>
+              <w:rPr>
+                <w:rFonts w:cstheme="minorHAnsi"/>
+                <w:color w:val="000000" w:themeColor="text1"/>
+                <w:sz w:val="16"/>
+                <w:szCs w:val="16"/>
+              </w:rPr>
+              <w:t xml:space="preserve">Player </w:t>
+            </w:r>
+            <w:r>
+              <w:rPr>
                 <w:rFonts w:cstheme="minorHAnsi"/>
                 <w:color w:val="FF0000"/>
                 <w:sz w:val="16"/>
                 <w:szCs w:val="16"/>
               </w:rPr>
-            </w:pPr>
-            <w:r>
-              <w:rPr>
-                <w:rFonts w:cstheme="minorHAnsi"/>
-                <w:color w:val="000000" w:themeColor="text1"/>
-                <w:sz w:val="16"/>
-                <w:szCs w:val="16"/>
-              </w:rPr>
-              <w:t xml:space="preserve">Player </w:t>
-            </w:r>
-            <w:r>
-              <w:rPr>
-                <w:rFonts w:cstheme="minorHAnsi"/>
-                <w:color w:val="FF0000"/>
-                <w:sz w:val="16"/>
-                <w:szCs w:val="16"/>
-              </w:rPr>
-              <w:t>owns at least one property</w:t>
-            </w:r>
-          </w:p>
-          <w:p>
-            <w:pPr>
-              <w:jc w:val="center"/>
-              <w:rPr>
-                <w:rFonts w:cstheme="minorHAnsi"/>
-                <w:color w:val="FF0000"/>
-                <w:sz w:val="16"/>
-                <w:szCs w:val="16"/>
-              </w:rPr>
-            </w:pPr>
-          </w:p>
-          <w:p>
-            <w:pPr>
-              <w:jc w:val="center"/>
-              <w:rPr>
-                <w:rFonts w:cstheme="minorHAnsi"/>
-                <w:color w:val="000000" w:themeColor="text1"/>
-                <w:sz w:val="16"/>
-                <w:szCs w:val="16"/>
-              </w:rPr>
-            </w:pPr>
-            <w:r>
-              <w:rPr>
-                <w:rFonts w:cstheme="minorHAnsi"/>
-                <w:color w:val="000000" w:themeColor="text1"/>
-                <w:sz w:val="16"/>
-                <w:szCs w:val="16"/>
-              </w:rPr>
-              <w:t xml:space="preserve">Player owns </w:t>
-            </w:r>
-            <w:proofErr w:type="spellStart"/>
-            <w:r>
-              <w:rPr>
-                <w:rFonts w:cstheme="minorHAnsi"/>
-                <w:color w:val="000000" w:themeColor="text1"/>
-                <w:sz w:val="16"/>
-                <w:szCs w:val="16"/>
-              </w:rPr>
-              <w:t>Ylaya</w:t>
-            </w:r>
-            <w:proofErr w:type="spellEnd"/>
-          </w:p>
-          <w:p>
-            <w:pPr>
-              <w:jc w:val="center"/>
-              <w:rPr>
-                <w:rFonts w:cstheme="minorHAnsi"/>
-                <w:color w:val="000000" w:themeColor="text1"/>
-                <w:sz w:val="16"/>
-                <w:szCs w:val="16"/>
-              </w:rPr>
-            </w:pPr>
-            <w:r>
-              <w:rPr>
-                <w:rFonts w:cstheme="minorHAnsi"/>
-                <w:color w:val="000000" w:themeColor="text1"/>
-                <w:sz w:val="16"/>
-                <w:szCs w:val="16"/>
-              </w:rPr>
-              <w:t>(Rent is $10)</w:t>
-            </w:r>
-            <w:r>
-              <w:rPr>
-                <w:rFonts w:cstheme="minorHAnsi"/>
-                <w:color w:val="000000" w:themeColor="text1"/>
-                <w:sz w:val="16"/>
-                <w:szCs w:val="16"/>
-              </w:rPr>
-              <w:t xml:space="preserve"> </w:t>
+              <w:t>doesn’t own any property</w:t>
             </w:r>
           </w:p>
         </w:tc>
@@ -1752,50 +1708,17 @@
             <w:pPr>
               <w:jc w:val="center"/>
               <w:rPr>
-                <w:rFonts w:cstheme="minorHAnsi"/>
-                <w:color w:val="000000" w:themeColor="text1"/>
-                <w:sz w:val="16"/>
-                <w:szCs w:val="16"/>
-              </w:rPr>
-            </w:pPr>
-            <w:r>
-              <w:rPr>
-                <w:rFonts w:cstheme="minorHAnsi"/>
-                <w:color w:val="000000" w:themeColor="text1"/>
-                <w:sz w:val="16"/>
-                <w:szCs w:val="16"/>
-              </w:rPr>
-              <w:t>Player is asked which property to apply the card to, then from that point onwards, that property will have that card’s effects</w:t>
-            </w:r>
-          </w:p>
-          <w:p>
-            <w:pPr>
-              <w:jc w:val="center"/>
-              <w:rPr>
-                <w:sz w:val="16"/>
-              </w:rPr>
-            </w:pPr>
-          </w:p>
-          <w:p>
-            <w:pPr>
-              <w:jc w:val="center"/>
-              <w:rPr>
-                <w:sz w:val="16"/>
-              </w:rPr>
-            </w:pPr>
-            <w:proofErr w:type="spellStart"/>
-            <w:r>
-              <w:rPr>
-                <w:sz w:val="16"/>
-              </w:rPr>
-              <w:t>Ylaya’s</w:t>
-            </w:r>
-            <w:proofErr w:type="spellEnd"/>
-            <w:r>
-              <w:rPr>
-                <w:sz w:val="16"/>
-              </w:rPr>
-              <w:t xml:space="preserve"> rent becomes $9</w:t>
+                <w:sz w:val="16"/>
+              </w:rPr>
+            </w:pPr>
+            <w:r>
+              <w:rPr>
+                <w:rFonts w:cstheme="minorHAnsi"/>
+                <w:color w:val="000000" w:themeColor="text1"/>
+                <w:sz w:val="16"/>
+                <w:szCs w:val="16"/>
+              </w:rPr>
+              <w:t>Player will be notified that that card is not applicable to him and is discarded immediately</w:t>
             </w:r>
           </w:p>
         </w:tc>
@@ -1818,7 +1741,7 @@
                 <w:sz w:val="16"/>
                 <w:szCs w:val="16"/>
               </w:rPr>
-              <w:t>Player is asked which property to apply the card to, then from that point onwards, that property will have that card’s effects</w:t>
+              <w:t>Player will be notified that that card is not applicable to him and is discarded immediately</w:t>
             </w:r>
           </w:p>
         </w:tc>
@@ -1923,7 +1846,7 @@
                 <w:sz w:val="16"/>
                 <w:szCs w:val="16"/>
               </w:rPr>
-              <w:t>3.2</w:t>
+              <w:t>3.1</w:t>
             </w:r>
           </w:p>
         </w:tc>
@@ -1936,7 +1859,10 @@
             <w:pPr>
               <w:jc w:val="center"/>
               <w:rPr>
-                <w:sz w:val="16"/>
+                <w:rFonts w:cstheme="minorHAnsi"/>
+                <w:color w:val="FF0000"/>
+                <w:sz w:val="16"/>
+                <w:szCs w:val="16"/>
               </w:rPr>
             </w:pPr>
             <w:r>
@@ -1955,7 +1881,69 @@
                 <w:sz w:val="16"/>
                 <w:szCs w:val="16"/>
               </w:rPr>
-              <w:t>doesn’t own any property</w:t>
+              <w:t>owns at least one property</w:t>
+            </w:r>
+          </w:p>
+          <w:p>
+            <w:pPr>
+              <w:jc w:val="center"/>
+              <w:rPr>
+                <w:rFonts w:cstheme="minorHAnsi"/>
+                <w:color w:val="FF0000"/>
+                <w:sz w:val="16"/>
+                <w:szCs w:val="16"/>
+              </w:rPr>
+            </w:pPr>
+          </w:p>
+          <w:p>
+            <w:pPr>
+              <w:jc w:val="center"/>
+              <w:rPr>
+                <w:rFonts w:cstheme="minorHAnsi"/>
+                <w:color w:val="000000" w:themeColor="text1"/>
+                <w:sz w:val="16"/>
+                <w:szCs w:val="16"/>
+              </w:rPr>
+            </w:pPr>
+            <w:r>
+              <w:rPr>
+                <w:rFonts w:cstheme="minorHAnsi"/>
+                <w:color w:val="000000" w:themeColor="text1"/>
+                <w:sz w:val="16"/>
+                <w:szCs w:val="16"/>
+              </w:rPr>
+              <w:t xml:space="preserve">Player owns </w:t>
+            </w:r>
+            <w:proofErr w:type="spellStart"/>
+            <w:r>
+              <w:rPr>
+                <w:rFonts w:cstheme="minorHAnsi"/>
+                <w:color w:val="000000" w:themeColor="text1"/>
+                <w:sz w:val="16"/>
+                <w:szCs w:val="16"/>
+              </w:rPr>
+              <w:t>Ylaya</w:t>
+            </w:r>
+            <w:proofErr w:type="spellEnd"/>
+          </w:p>
+          <w:p>
+            <w:pPr>
+              <w:jc w:val="center"/>
+              <w:rPr>
+                <w:rFonts w:cstheme="minorHAnsi"/>
+                <w:color w:val="000000" w:themeColor="text1"/>
+                <w:sz w:val="16"/>
+                <w:szCs w:val="16"/>
+              </w:rPr>
+            </w:pPr>
+            <w:r>
+              <w:rPr>
+                <w:rFonts w:cstheme="minorHAnsi"/>
+                <w:color w:val="000000" w:themeColor="text1"/>
+                <w:sz w:val="16"/>
+                <w:szCs w:val="16"/>
+              </w:rPr>
+              <w:t xml:space="preserve">(Rent is $10) </w:t>
             </w:r>
           </w:p>
         </w:tc>
@@ -1968,17 +1956,50 @@
             <w:pPr>
               <w:jc w:val="center"/>
               <w:rPr>
-                <w:sz w:val="16"/>
-              </w:rPr>
-            </w:pPr>
-            <w:r>
-              <w:rPr>
-                <w:rFonts w:cstheme="minorHAnsi"/>
-                <w:color w:val="000000" w:themeColor="text1"/>
-                <w:sz w:val="16"/>
-                <w:szCs w:val="16"/>
-              </w:rPr>
-              <w:t>Player will be notified that that card is not applicable to him and is discarded immediately</w:t>
+                <w:rFonts w:cstheme="minorHAnsi"/>
+                <w:color w:val="000000" w:themeColor="text1"/>
+                <w:sz w:val="16"/>
+                <w:szCs w:val="16"/>
+              </w:rPr>
+            </w:pPr>
+            <w:r>
+              <w:rPr>
+                <w:rFonts w:cstheme="minorHAnsi"/>
+                <w:color w:val="000000" w:themeColor="text1"/>
+                <w:sz w:val="16"/>
+                <w:szCs w:val="16"/>
+              </w:rPr>
+              <w:t>Player is asked which property to apply the card to, then from that point onwards, that property will have that card’s effects</w:t>
+            </w:r>
+          </w:p>
+          <w:p>
+            <w:pPr>
+              <w:jc w:val="center"/>
+              <w:rPr>
+                <w:sz w:val="16"/>
+              </w:rPr>
+            </w:pPr>
+          </w:p>
+          <w:p>
+            <w:pPr>
+              <w:jc w:val="center"/>
+              <w:rPr>
+                <w:sz w:val="16"/>
+              </w:rPr>
+            </w:pPr>
+            <w:proofErr w:type="spellStart"/>
+            <w:r>
+              <w:rPr>
+                <w:sz w:val="16"/>
+              </w:rPr>
+              <w:t>Ylaya’s</w:t>
+            </w:r>
+            <w:proofErr w:type="spellEnd"/>
+            <w:r>
+              <w:rPr>
+                <w:sz w:val="16"/>
+              </w:rPr>
+              <w:t xml:space="preserve"> rent becomes $9</w:t>
             </w:r>
           </w:p>
         </w:tc>
@@ -2001,7 +2022,7 @@
                 <w:sz w:val="16"/>
                 <w:szCs w:val="16"/>
               </w:rPr>
-              <w:t>Player will be notified that that card is not applicable to him and is discarded immediately</w:t>
+              <w:t>Player is asked which property to apply the card to, then from that point onwards, that property will have that card’s effects</w:t>
             </w:r>
           </w:p>
         </w:tc>
@@ -2106,7 +2127,7 @@
                 <w:sz w:val="16"/>
                 <w:szCs w:val="16"/>
               </w:rPr>
-              <w:t>4.1</w:t>
+              <w:t>3.2</w:t>
             </w:r>
           </w:p>
         </w:tc>
@@ -2129,16 +2150,7 @@
                 <w:sz w:val="16"/>
                 <w:szCs w:val="16"/>
               </w:rPr>
-              <w:t>P</w:t>
-            </w:r>
-            <w:r>
-              <w:rPr>
-                <w:rFonts w:cstheme="minorHAnsi"/>
-                <w:color w:val="000000" w:themeColor="text1"/>
-                <w:sz w:val="16"/>
-                <w:szCs w:val="16"/>
-              </w:rPr>
-              <w:t xml:space="preserve">layer </w:t>
+              <w:t xml:space="preserve">Player </w:t>
             </w:r>
             <w:r>
               <w:rPr>
@@ -2147,7 +2159,7 @@
                 <w:sz w:val="16"/>
                 <w:szCs w:val="16"/>
               </w:rPr>
-              <w:t>currently does not own any of those</w:t>
+              <w:t>doesn’t own any property</w:t>
             </w:r>
           </w:p>
         </w:tc>
@@ -2170,16 +2182,7 @@
                 <w:sz w:val="16"/>
                 <w:szCs w:val="16"/>
               </w:rPr>
-              <w:t>P</w:t>
-            </w:r>
-            <w:r>
-              <w:rPr>
-                <w:rFonts w:cstheme="minorHAnsi"/>
-                <w:color w:val="000000" w:themeColor="text1"/>
-                <w:sz w:val="16"/>
-                <w:szCs w:val="16"/>
-              </w:rPr>
-              <w:t>layer is notified about it, and then his turn ends</w:t>
+              <w:t>Player will be notified that that card is not applicable to him and is discarded immediately</w:t>
             </w:r>
           </w:p>
         </w:tc>
@@ -2202,16 +2205,7 @@
                 <w:sz w:val="16"/>
                 <w:szCs w:val="16"/>
               </w:rPr>
-              <w:t>P</w:t>
-            </w:r>
-            <w:r>
-              <w:rPr>
-                <w:rFonts w:cstheme="minorHAnsi"/>
-                <w:color w:val="000000" w:themeColor="text1"/>
-                <w:sz w:val="16"/>
-                <w:szCs w:val="16"/>
-              </w:rPr>
-              <w:t>layer is notified about it, and then his turn ends</w:t>
+              <w:t>Player will be notified that that card is not applicable to him and is discarded immediately</w:t>
             </w:r>
           </w:p>
         </w:tc>
@@ -2316,7 +2310,7 @@
                 <w:sz w:val="16"/>
                 <w:szCs w:val="16"/>
               </w:rPr>
-              <w:t>4.2</w:t>
+              <w:t>4.1</w:t>
             </w:r>
           </w:p>
         </w:tc>
@@ -2329,11 +2323,49 @@
             <w:pPr>
               <w:jc w:val="center"/>
               <w:rPr>
+                <w:sz w:val="16"/>
+              </w:rPr>
+            </w:pPr>
+            <w:r>
+              <w:rPr>
+                <w:rFonts w:cstheme="minorHAnsi"/>
+                <w:color w:val="000000" w:themeColor="text1"/>
+                <w:sz w:val="16"/>
+                <w:szCs w:val="16"/>
+              </w:rPr>
+              <w:t>P</w:t>
+            </w:r>
+            <w:r>
+              <w:rPr>
+                <w:rFonts w:cstheme="minorHAnsi"/>
+                <w:color w:val="000000" w:themeColor="text1"/>
+                <w:sz w:val="16"/>
+                <w:szCs w:val="16"/>
+              </w:rPr>
+              <w:t xml:space="preserve">layer </w:t>
+            </w:r>
+            <w:r>
+              <w:rPr>
                 <w:rFonts w:cstheme="minorHAnsi"/>
                 <w:color w:val="FF0000"/>
                 <w:sz w:val="16"/>
                 <w:szCs w:val="16"/>
               </w:rPr>
+              <w:t>currently does not own any of those</w:t>
+            </w:r>
+          </w:p>
+        </w:tc>
+        <w:tc>
+          <w:tcPr>
+            <w:tcW w:w="1701" w:type="dxa"/>
+            <w:vAlign w:val="center"/>
+          </w:tcPr>
+          <w:p>
+            <w:pPr>
+              <w:jc w:val="center"/>
+              <w:rPr>
+                <w:sz w:val="16"/>
+              </w:rPr>
             </w:pPr>
             <w:r>
               <w:rPr>
@@ -2351,44 +2383,7 @@
                 <w:sz w:val="16"/>
                 <w:szCs w:val="16"/>
               </w:rPr>
-              <w:t xml:space="preserve">layer </w:t>
-            </w:r>
-            <w:r>
-              <w:rPr>
-                <w:rFonts w:cstheme="minorHAnsi"/>
-                <w:color w:val="FF0000"/>
-                <w:sz w:val="16"/>
-                <w:szCs w:val="16"/>
-              </w:rPr>
-              <w:t>currently owns more than one of those cards</w:t>
-            </w:r>
-          </w:p>
-          <w:p>
-            <w:pPr>
-              <w:jc w:val="center"/>
-              <w:rPr>
-                <w:rFonts w:cstheme="minorHAnsi"/>
-                <w:color w:val="FF0000"/>
-                <w:sz w:val="16"/>
-                <w:szCs w:val="16"/>
-              </w:rPr>
-            </w:pPr>
-          </w:p>
-          <w:p>
-            <w:pPr>
-              <w:jc w:val="center"/>
-              <w:rPr>
-                <w:sz w:val="16"/>
-              </w:rPr>
-            </w:pPr>
-            <w:r>
-              <w:rPr>
-                <w:rFonts w:cstheme="minorHAnsi"/>
-                <w:color w:val="000000" w:themeColor="text1"/>
-                <w:sz w:val="16"/>
-                <w:szCs w:val="16"/>
-              </w:rPr>
-              <w:t>Player owns Electric, North, Water</w:t>
+              <w:t>layer is notified about it, and then his turn ends</w:t>
             </w:r>
           </w:p>
         </w:tc>
@@ -2401,10 +2396,7 @@
             <w:pPr>
               <w:jc w:val="center"/>
               <w:rPr>
-                <w:rFonts w:cstheme="minorHAnsi"/>
-                <w:color w:val="000000" w:themeColor="text1"/>
-                <w:sz w:val="16"/>
-                <w:szCs w:val="16"/>
+                <w:sz w:val="16"/>
               </w:rPr>
             </w:pPr>
             <w:r>
@@ -2423,67 +2415,7 @@
                 <w:sz w:val="16"/>
                 <w:szCs w:val="16"/>
               </w:rPr>
-              <w:t>layer is asked to choose which to apply the decrement to, then ends his/her turn</w:t>
-            </w:r>
-          </w:p>
-          <w:p>
-            <w:pPr>
-              <w:jc w:val="center"/>
-              <w:rPr>
-                <w:rFonts w:cstheme="minorHAnsi"/>
-                <w:color w:val="000000" w:themeColor="text1"/>
-                <w:sz w:val="16"/>
-                <w:szCs w:val="16"/>
-              </w:rPr>
-            </w:pPr>
-          </w:p>
-          <w:p>
-            <w:pPr>
-              <w:jc w:val="center"/>
-              <w:rPr>
-                <w:sz w:val="16"/>
-              </w:rPr>
-            </w:pPr>
-            <w:r>
-              <w:rPr>
-                <w:rFonts w:cstheme="minorHAnsi"/>
-                <w:color w:val="000000" w:themeColor="text1"/>
-                <w:sz w:val="16"/>
-                <w:szCs w:val="16"/>
-              </w:rPr>
-              <w:t xml:space="preserve">Player chose North. North rent becomes $22.5 </w:t>
-            </w:r>
-          </w:p>
-        </w:tc>
-        <w:tc>
-          <w:tcPr>
-            <w:tcW w:w="1701" w:type="dxa"/>
-            <w:vAlign w:val="center"/>
-          </w:tcPr>
-          <w:p>
-            <w:pPr>
-              <w:jc w:val="center"/>
-              <w:rPr>
-                <w:sz w:val="16"/>
-              </w:rPr>
-            </w:pPr>
-            <w:r>
-              <w:rPr>
-                <w:rFonts w:cstheme="minorHAnsi"/>
-                <w:color w:val="000000" w:themeColor="text1"/>
-                <w:sz w:val="16"/>
-                <w:szCs w:val="16"/>
-              </w:rPr>
-              <w:t>P</w:t>
-            </w:r>
-            <w:r>
-              <w:rPr>
-                <w:rFonts w:cstheme="minorHAnsi"/>
-                <w:color w:val="000000" w:themeColor="text1"/>
-                <w:sz w:val="16"/>
-                <w:szCs w:val="16"/>
-              </w:rPr>
-              <w:t>layer is asked to choose which to apply the decrement to, then ends his/her turn</w:t>
+              <w:t>layer is notified about it, and then his turn ends</w:t>
             </w:r>
           </w:p>
         </w:tc>
@@ -2588,7 +2520,7 @@
                 <w:sz w:val="16"/>
                 <w:szCs w:val="16"/>
               </w:rPr>
-              <w:t>5.1</w:t>
+              <w:t>4.2</w:t>
             </w:r>
           </w:p>
         </w:tc>
@@ -2601,7 +2533,10 @@
             <w:pPr>
               <w:jc w:val="center"/>
               <w:rPr>
-                <w:sz w:val="16"/>
+                <w:rFonts w:cstheme="minorHAnsi"/>
+                <w:color w:val="FF0000"/>
+                <w:sz w:val="16"/>
+                <w:szCs w:val="16"/>
               </w:rPr>
             </w:pPr>
             <w:r>
@@ -2629,7 +2564,35 @@
                 <w:sz w:val="16"/>
                 <w:szCs w:val="16"/>
               </w:rPr>
-              <w:t>currently does not own any of those</w:t>
+              <w:t>currently owns more than one of those cards</w:t>
+            </w:r>
+          </w:p>
+          <w:p>
+            <w:pPr>
+              <w:jc w:val="center"/>
+              <w:rPr>
+                <w:rFonts w:cstheme="minorHAnsi"/>
+                <w:color w:val="FF0000"/>
+                <w:sz w:val="16"/>
+                <w:szCs w:val="16"/>
+              </w:rPr>
+            </w:pPr>
+          </w:p>
+          <w:p>
+            <w:pPr>
+              <w:jc w:val="center"/>
+              <w:rPr>
+                <w:sz w:val="16"/>
+              </w:rPr>
+            </w:pPr>
+            <w:r>
+              <w:rPr>
+                <w:rFonts w:cstheme="minorHAnsi"/>
+                <w:color w:val="000000" w:themeColor="text1"/>
+                <w:sz w:val="16"/>
+                <w:szCs w:val="16"/>
+              </w:rPr>
+              <w:t>Player owns Electric, North, Water</w:t>
             </w:r>
           </w:p>
         </w:tc>
@@ -2642,7 +2605,10 @@
             <w:pPr>
               <w:jc w:val="center"/>
               <w:rPr>
-                <w:sz w:val="16"/>
+                <w:rFonts w:cstheme="minorHAnsi"/>
+                <w:color w:val="000000" w:themeColor="text1"/>
+                <w:sz w:val="16"/>
+                <w:szCs w:val="16"/>
               </w:rPr>
             </w:pPr>
             <w:r>
@@ -2661,7 +2627,35 @@
                 <w:sz w:val="16"/>
                 <w:szCs w:val="16"/>
               </w:rPr>
-              <w:t>layer is notified about it, and then his turn ends</w:t>
+              <w:t>layer is asked to choose which to apply the decrement to, then ends his/her turn</w:t>
+            </w:r>
+          </w:p>
+          <w:p>
+            <w:pPr>
+              <w:jc w:val="center"/>
+              <w:rPr>
+                <w:rFonts w:cstheme="minorHAnsi"/>
+                <w:color w:val="000000" w:themeColor="text1"/>
+                <w:sz w:val="16"/>
+                <w:szCs w:val="16"/>
+              </w:rPr>
+            </w:pPr>
+          </w:p>
+          <w:p>
+            <w:pPr>
+              <w:jc w:val="center"/>
+              <w:rPr>
+                <w:sz w:val="16"/>
+              </w:rPr>
+            </w:pPr>
+            <w:r>
+              <w:rPr>
+                <w:rFonts w:cstheme="minorHAnsi"/>
+                <w:color w:val="000000" w:themeColor="text1"/>
+                <w:sz w:val="16"/>
+                <w:szCs w:val="16"/>
+              </w:rPr>
+              <w:t xml:space="preserve">Player chose North. North rent becomes $22.5 </w:t>
             </w:r>
           </w:p>
         </w:tc>
@@ -2693,7 +2687,7 @@
                 <w:sz w:val="16"/>
                 <w:szCs w:val="16"/>
               </w:rPr>
-              <w:t>layer is notified about it, and then his turn ends</w:t>
+              <w:t>layer is asked to choose which to apply the decrement to, then ends his/her turn</w:t>
             </w:r>
           </w:p>
         </w:tc>
@@ -2798,6 +2792,216 @@
                 <w:sz w:val="16"/>
                 <w:szCs w:val="16"/>
               </w:rPr>
+              <w:t>5.1</w:t>
+            </w:r>
+          </w:p>
+        </w:tc>
+        <w:tc>
+          <w:tcPr>
+            <w:tcW w:w="1418" w:type="dxa"/>
+            <w:vAlign w:val="center"/>
+          </w:tcPr>
+          <w:p>
+            <w:pPr>
+              <w:jc w:val="center"/>
+              <w:rPr>
+                <w:sz w:val="16"/>
+              </w:rPr>
+            </w:pPr>
+            <w:r>
+              <w:rPr>
+                <w:rFonts w:cstheme="minorHAnsi"/>
+                <w:color w:val="000000" w:themeColor="text1"/>
+                <w:sz w:val="16"/>
+                <w:szCs w:val="16"/>
+              </w:rPr>
+              <w:t>P</w:t>
+            </w:r>
+            <w:r>
+              <w:rPr>
+                <w:rFonts w:cstheme="minorHAnsi"/>
+                <w:color w:val="000000" w:themeColor="text1"/>
+                <w:sz w:val="16"/>
+                <w:szCs w:val="16"/>
+              </w:rPr>
+              <w:t xml:space="preserve">layer </w:t>
+            </w:r>
+            <w:r>
+              <w:rPr>
+                <w:rFonts w:cstheme="minorHAnsi"/>
+                <w:color w:val="FF0000"/>
+                <w:sz w:val="16"/>
+                <w:szCs w:val="16"/>
+              </w:rPr>
+              <w:t>currently does not own any of those</w:t>
+            </w:r>
+          </w:p>
+        </w:tc>
+        <w:tc>
+          <w:tcPr>
+            <w:tcW w:w="1701" w:type="dxa"/>
+            <w:vAlign w:val="center"/>
+          </w:tcPr>
+          <w:p>
+            <w:pPr>
+              <w:jc w:val="center"/>
+              <w:rPr>
+                <w:sz w:val="16"/>
+              </w:rPr>
+            </w:pPr>
+            <w:r>
+              <w:rPr>
+                <w:rFonts w:cstheme="minorHAnsi"/>
+                <w:color w:val="000000" w:themeColor="text1"/>
+                <w:sz w:val="16"/>
+                <w:szCs w:val="16"/>
+              </w:rPr>
+              <w:t>P</w:t>
+            </w:r>
+            <w:r>
+              <w:rPr>
+                <w:rFonts w:cstheme="minorHAnsi"/>
+                <w:color w:val="000000" w:themeColor="text1"/>
+                <w:sz w:val="16"/>
+                <w:szCs w:val="16"/>
+              </w:rPr>
+              <w:t>layer is notified about it, and then his turn ends</w:t>
+            </w:r>
+          </w:p>
+        </w:tc>
+        <w:tc>
+          <w:tcPr>
+            <w:tcW w:w="1701" w:type="dxa"/>
+            <w:vAlign w:val="center"/>
+          </w:tcPr>
+          <w:p>
+            <w:pPr>
+              <w:jc w:val="center"/>
+              <w:rPr>
+                <w:sz w:val="16"/>
+              </w:rPr>
+            </w:pPr>
+            <w:r>
+              <w:rPr>
+                <w:rFonts w:cstheme="minorHAnsi"/>
+                <w:color w:val="000000" w:themeColor="text1"/>
+                <w:sz w:val="16"/>
+                <w:szCs w:val="16"/>
+              </w:rPr>
+              <w:t>P</w:t>
+            </w:r>
+            <w:r>
+              <w:rPr>
+                <w:rFonts w:cstheme="minorHAnsi"/>
+                <w:color w:val="000000" w:themeColor="text1"/>
+                <w:sz w:val="16"/>
+                <w:szCs w:val="16"/>
+              </w:rPr>
+              <w:t>layer is notified about it, and then his turn ends</w:t>
+            </w:r>
+          </w:p>
+        </w:tc>
+        <w:tc>
+          <w:tcPr>
+            <w:tcW w:w="1275" w:type="dxa"/>
+            <w:vAlign w:val="center"/>
+          </w:tcPr>
+          <w:p>
+            <w:pPr>
+              <w:jc w:val="center"/>
+              <w:rPr>
+                <w:rFonts w:cstheme="minorHAnsi"/>
+                <w:sz w:val="16"/>
+                <w:szCs w:val="16"/>
+              </w:rPr>
+            </w:pPr>
+            <w:r>
+              <w:rPr>
+                <w:rFonts w:cstheme="minorHAnsi"/>
+                <w:color w:val="000000" w:themeColor="text1"/>
+                <w:sz w:val="16"/>
+                <w:szCs w:val="16"/>
+              </w:rPr>
+              <w:t>P</w:t>
+            </w:r>
+          </w:p>
+        </w:tc>
+      </w:tr>
+      <w:tr>
+        <w:trPr>
+          <w:trHeight w:val="776"/>
+        </w:trPr>
+        <w:tc>
+          <w:tcPr>
+            <w:tcW w:w="1331" w:type="dxa"/>
+            <w:vAlign w:val="center"/>
+          </w:tcPr>
+          <w:p>
+            <w:pPr>
+              <w:jc w:val="center"/>
+              <w:rPr>
+                <w:rFonts w:cstheme="minorHAnsi"/>
+                <w:color w:val="000000" w:themeColor="text1"/>
+                <w:sz w:val="16"/>
+                <w:szCs w:val="16"/>
+              </w:rPr>
+            </w:pPr>
+          </w:p>
+        </w:tc>
+        <w:tc>
+          <w:tcPr>
+            <w:tcW w:w="2633" w:type="dxa"/>
+            <w:vAlign w:val="center"/>
+          </w:tcPr>
+          <w:p>
+            <w:pPr>
+              <w:jc w:val="center"/>
+              <w:rPr>
+                <w:rFonts w:cstheme="minorHAnsi"/>
+                <w:color w:val="000000" w:themeColor="text1"/>
+                <w:sz w:val="16"/>
+                <w:szCs w:val="16"/>
+              </w:rPr>
+            </w:pPr>
+          </w:p>
+        </w:tc>
+        <w:tc>
+          <w:tcPr>
+            <w:tcW w:w="2127" w:type="dxa"/>
+            <w:vAlign w:val="center"/>
+          </w:tcPr>
+          <w:p>
+            <w:pPr>
+              <w:jc w:val="center"/>
+              <w:rPr>
+                <w:rFonts w:cstheme="minorHAnsi"/>
+                <w:color w:val="000000" w:themeColor="text1"/>
+                <w:sz w:val="16"/>
+                <w:szCs w:val="16"/>
+              </w:rPr>
+            </w:pPr>
+          </w:p>
+        </w:tc>
+        <w:tc>
+          <w:tcPr>
+            <w:tcW w:w="850" w:type="dxa"/>
+            <w:vAlign w:val="center"/>
+          </w:tcPr>
+          <w:p>
+            <w:pPr>
+              <w:jc w:val="center"/>
+              <w:rPr>
+                <w:rFonts w:cstheme="minorHAnsi"/>
+                <w:sz w:val="16"/>
+                <w:szCs w:val="16"/>
+              </w:rPr>
+            </w:pPr>
+            <w:r>
+              <w:rPr>
+                <w:rFonts w:cstheme="minorHAnsi"/>
+                <w:sz w:val="16"/>
+                <w:szCs w:val="16"/>
+              </w:rPr>
               <w:t>5.2</w:t>
             </w:r>
           </w:p>
@@ -2931,25 +3135,7 @@
                 <w:sz w:val="16"/>
                 <w:szCs w:val="16"/>
               </w:rPr>
-              <w:t>Player chose North. North rent becomes $2</w:t>
-            </w:r>
-            <w:r>
-              <w:rPr>
-                <w:rFonts w:cstheme="minorHAnsi"/>
-                <w:color w:val="000000" w:themeColor="text1"/>
-                <w:sz w:val="16"/>
-                <w:szCs w:val="16"/>
-              </w:rPr>
-              <w:t>7</w:t>
-            </w:r>
-            <w:r>
-              <w:rPr>
-                <w:rFonts w:cstheme="minorHAnsi"/>
-                <w:color w:val="000000" w:themeColor="text1"/>
-                <w:sz w:val="16"/>
-                <w:szCs w:val="16"/>
-              </w:rPr>
-              <w:t>.5</w:t>
+              <w:t>Player chose North. North rent becomes $27.5</w:t>
             </w:r>
           </w:p>
         </w:tc>
@@ -3021,8 +3207,6 @@
           <w:szCs w:val="16"/>
         </w:rPr>
       </w:pPr>
-      <w:bookmarkStart w:id="0" w:name="_GoBack"/>
-      <w:bookmarkEnd w:id="0"/>
     </w:p>
     <w:sectPr>
       <w:pgSz w:w="15840" w:h="12240" w:orient="landscape"/>

</xml_diff>